<commit_message>
More work on TMA02.
</commit_message>
<xml_diff>
--- a/tmas/TMA02.docx
+++ b/tmas/TMA02.docx
@@ -4,25 +4,633 @@
   <w:body>
     <w:p>
       <w:pPr>
-        <w:jc w:val="center"/>
-        <w:rPr>
-          <w:sz w:val="32"/>
-          <w:szCs w:val="32"/>
+        <w:pStyle w:val="Heading1"/>
+        <w:rPr>
+          <w:color w:val="auto"/>
           <w:u w:val="single"/>
         </w:rPr>
       </w:pPr>
-      <w:r>
-        <w:rPr>
-          <w:sz w:val="32"/>
-          <w:szCs w:val="32"/>
+      <w:bookmarkStart w:id="0" w:name="_Toc37228065"/>
+      <w:r>
+        <w:rPr>
+          <w:color w:val="auto"/>
           <w:u w:val="single"/>
         </w:rPr>
         <w:t>Premier League predictive learning algorithm (PLePA)</w:t>
       </w:r>
+      <w:bookmarkEnd w:id="0"/>
+    </w:p>
+    <w:sdt>
+      <w:sdtPr>
+        <w:id w:val="-1266216168"/>
+        <w:docPartObj>
+          <w:docPartGallery w:val="Table of Contents"/>
+          <w:docPartUnique/>
+        </w:docPartObj>
+      </w:sdtPr>
+      <w:sdtEndPr>
+        <w:rPr>
+          <w:rFonts w:asciiTheme="minorHAnsi" w:eastAsiaTheme="minorHAnsi" w:hAnsiTheme="minorHAnsi" w:cstheme="minorBidi"/>
+          <w:b/>
+          <w:bCs/>
+          <w:noProof/>
+          <w:color w:val="auto"/>
+          <w:sz w:val="22"/>
+          <w:szCs w:val="22"/>
+          <w:lang w:val="en-GB"/>
+        </w:rPr>
+      </w:sdtEndPr>
+      <w:sdtContent>
+        <w:p>
+          <w:pPr>
+            <w:pStyle w:val="TOCHeading"/>
+            <w:rPr>
+              <w:color w:val="auto"/>
+              <w:u w:val="single"/>
+            </w:rPr>
+          </w:pPr>
+          <w:r>
+            <w:rPr>
+              <w:color w:val="auto"/>
+              <w:u w:val="single"/>
+            </w:rPr>
+            <w:t>Contents</w:t>
+          </w:r>
+        </w:p>
+        <w:p>
+          <w:pPr>
+            <w:pStyle w:val="TOC1"/>
+            <w:tabs>
+              <w:tab w:val="right" w:leader="dot" w:pos="9016"/>
+            </w:tabs>
+            <w:rPr>
+              <w:rFonts w:eastAsiaTheme="minorEastAsia"/>
+              <w:noProof/>
+              <w:lang w:eastAsia="en-GB"/>
+            </w:rPr>
+          </w:pPr>
+          <w:r>
+            <w:fldChar w:fldCharType="begin"/>
+          </w:r>
+          <w:r>
+            <w:instrText xml:space="preserve"> TOC \o "1-3" \h \z \u </w:instrText>
+          </w:r>
+          <w:r>
+            <w:fldChar w:fldCharType="separate"/>
+          </w:r>
+          <w:hyperlink w:anchor="_Toc37228065" w:history="1">
+            <w:r>
+              <w:rPr>
+                <w:rStyle w:val="Hyperlink"/>
+                <w:noProof/>
+              </w:rPr>
+              <w:t>Premier League predictive learning algorithm (PLePA)</w:t>
+            </w:r>
+            <w:r>
+              <w:rPr>
+                <w:noProof/>
+                <w:webHidden/>
+              </w:rPr>
+              <w:tab/>
+            </w:r>
+            <w:r>
+              <w:rPr>
+                <w:noProof/>
+                <w:webHidden/>
+              </w:rPr>
+              <w:fldChar w:fldCharType="begin"/>
+            </w:r>
+            <w:r>
+              <w:rPr>
+                <w:noProof/>
+                <w:webHidden/>
+              </w:rPr>
+              <w:instrText xml:space="preserve"> PAGEREF _Toc37228065 \h </w:instrText>
+            </w:r>
+            <w:r>
+              <w:rPr>
+                <w:noProof/>
+                <w:webHidden/>
+              </w:rPr>
+            </w:r>
+            <w:r>
+              <w:rPr>
+                <w:noProof/>
+                <w:webHidden/>
+              </w:rPr>
+              <w:fldChar w:fldCharType="separate"/>
+            </w:r>
+            <w:r>
+              <w:rPr>
+                <w:noProof/>
+                <w:webHidden/>
+              </w:rPr>
+              <w:t>1</w:t>
+            </w:r>
+            <w:r>
+              <w:rPr>
+                <w:noProof/>
+                <w:webHidden/>
+              </w:rPr>
+              <w:fldChar w:fldCharType="end"/>
+            </w:r>
+          </w:hyperlink>
+        </w:p>
+        <w:p>
+          <w:pPr>
+            <w:pStyle w:val="TOC1"/>
+            <w:tabs>
+              <w:tab w:val="right" w:leader="dot" w:pos="9016"/>
+            </w:tabs>
+            <w:rPr>
+              <w:rFonts w:eastAsiaTheme="minorEastAsia"/>
+              <w:noProof/>
+              <w:lang w:eastAsia="en-GB"/>
+            </w:rPr>
+          </w:pPr>
+          <w:hyperlink w:anchor="_Toc37228066" w:history="1">
+            <w:r>
+              <w:rPr>
+                <w:rStyle w:val="Hyperlink"/>
+                <w:noProof/>
+              </w:rPr>
+              <w:t>Glossary</w:t>
+            </w:r>
+            <w:r>
+              <w:rPr>
+                <w:noProof/>
+                <w:webHidden/>
+              </w:rPr>
+              <w:tab/>
+            </w:r>
+            <w:r>
+              <w:rPr>
+                <w:noProof/>
+                <w:webHidden/>
+              </w:rPr>
+              <w:fldChar w:fldCharType="begin"/>
+            </w:r>
+            <w:r>
+              <w:rPr>
+                <w:noProof/>
+                <w:webHidden/>
+              </w:rPr>
+              <w:instrText xml:space="preserve"> PAGEREF _Toc37228066 \h </w:instrText>
+            </w:r>
+            <w:r>
+              <w:rPr>
+                <w:noProof/>
+                <w:webHidden/>
+              </w:rPr>
+            </w:r>
+            <w:r>
+              <w:rPr>
+                <w:noProof/>
+                <w:webHidden/>
+              </w:rPr>
+              <w:fldChar w:fldCharType="separate"/>
+            </w:r>
+            <w:r>
+              <w:rPr>
+                <w:noProof/>
+                <w:webHidden/>
+              </w:rPr>
+              <w:t>1</w:t>
+            </w:r>
+            <w:r>
+              <w:rPr>
+                <w:noProof/>
+                <w:webHidden/>
+              </w:rPr>
+              <w:fldChar w:fldCharType="end"/>
+            </w:r>
+          </w:hyperlink>
+        </w:p>
+        <w:p>
+          <w:pPr>
+            <w:pStyle w:val="TOC1"/>
+            <w:tabs>
+              <w:tab w:val="right" w:leader="dot" w:pos="9016"/>
+            </w:tabs>
+            <w:rPr>
+              <w:rFonts w:eastAsiaTheme="minorEastAsia"/>
+              <w:noProof/>
+              <w:lang w:eastAsia="en-GB"/>
+            </w:rPr>
+          </w:pPr>
+          <w:hyperlink w:anchor="_Toc37228067" w:history="1">
+            <w:r>
+              <w:rPr>
+                <w:rStyle w:val="Hyperlink"/>
+                <w:noProof/>
+              </w:rPr>
+              <w:t>Section 1 Preparation and planning</w:t>
+            </w:r>
+            <w:r>
+              <w:rPr>
+                <w:noProof/>
+                <w:webHidden/>
+              </w:rPr>
+              <w:tab/>
+            </w:r>
+            <w:r>
+              <w:rPr>
+                <w:noProof/>
+                <w:webHidden/>
+              </w:rPr>
+              <w:fldChar w:fldCharType="begin"/>
+            </w:r>
+            <w:r>
+              <w:rPr>
+                <w:noProof/>
+                <w:webHidden/>
+              </w:rPr>
+              <w:instrText xml:space="preserve"> PAGEREF _Toc37228067 \h </w:instrText>
+            </w:r>
+            <w:r>
+              <w:rPr>
+                <w:noProof/>
+                <w:webHidden/>
+              </w:rPr>
+            </w:r>
+            <w:r>
+              <w:rPr>
+                <w:noProof/>
+                <w:webHidden/>
+              </w:rPr>
+              <w:fldChar w:fldCharType="separate"/>
+            </w:r>
+            <w:r>
+              <w:rPr>
+                <w:noProof/>
+                <w:webHidden/>
+              </w:rPr>
+              <w:t>1</w:t>
+            </w:r>
+            <w:r>
+              <w:rPr>
+                <w:noProof/>
+                <w:webHidden/>
+              </w:rPr>
+              <w:fldChar w:fldCharType="end"/>
+            </w:r>
+          </w:hyperlink>
+        </w:p>
+        <w:p>
+          <w:pPr>
+            <w:pStyle w:val="TOC2"/>
+            <w:tabs>
+              <w:tab w:val="right" w:leader="dot" w:pos="9016"/>
+            </w:tabs>
+            <w:rPr>
+              <w:rFonts w:eastAsiaTheme="minorEastAsia"/>
+              <w:noProof/>
+              <w:lang w:eastAsia="en-GB"/>
+            </w:rPr>
+          </w:pPr>
+          <w:hyperlink w:anchor="_Toc37228068" w:history="1">
+            <w:r>
+              <w:rPr>
+                <w:rStyle w:val="Hyperlink"/>
+                <w:noProof/>
+              </w:rPr>
+              <w:t>Project Description</w:t>
+            </w:r>
+            <w:r>
+              <w:rPr>
+                <w:noProof/>
+                <w:webHidden/>
+              </w:rPr>
+              <w:tab/>
+            </w:r>
+            <w:r>
+              <w:rPr>
+                <w:noProof/>
+                <w:webHidden/>
+              </w:rPr>
+              <w:fldChar w:fldCharType="begin"/>
+            </w:r>
+            <w:r>
+              <w:rPr>
+                <w:noProof/>
+                <w:webHidden/>
+              </w:rPr>
+              <w:instrText xml:space="preserve"> PAGEREF _Toc37228068 \h </w:instrText>
+            </w:r>
+            <w:r>
+              <w:rPr>
+                <w:noProof/>
+                <w:webHidden/>
+              </w:rPr>
+            </w:r>
+            <w:r>
+              <w:rPr>
+                <w:noProof/>
+                <w:webHidden/>
+              </w:rPr>
+              <w:fldChar w:fldCharType="separate"/>
+            </w:r>
+            <w:r>
+              <w:rPr>
+                <w:noProof/>
+                <w:webHidden/>
+              </w:rPr>
+              <w:t>1</w:t>
+            </w:r>
+            <w:r>
+              <w:rPr>
+                <w:noProof/>
+                <w:webHidden/>
+              </w:rPr>
+              <w:fldChar w:fldCharType="end"/>
+            </w:r>
+          </w:hyperlink>
+        </w:p>
+        <w:p>
+          <w:pPr>
+            <w:pStyle w:val="TOC2"/>
+            <w:tabs>
+              <w:tab w:val="right" w:leader="dot" w:pos="9016"/>
+            </w:tabs>
+            <w:rPr>
+              <w:rFonts w:eastAsiaTheme="minorEastAsia"/>
+              <w:noProof/>
+              <w:lang w:eastAsia="en-GB"/>
+            </w:rPr>
+          </w:pPr>
+          <w:hyperlink w:anchor="_Toc37228069" w:history="1">
+            <w:r>
+              <w:rPr>
+                <w:rStyle w:val="Hyperlink"/>
+                <w:noProof/>
+              </w:rPr>
+              <w:t>LEPSI review</w:t>
+            </w:r>
+            <w:r>
+              <w:rPr>
+                <w:noProof/>
+                <w:webHidden/>
+              </w:rPr>
+              <w:tab/>
+            </w:r>
+            <w:r>
+              <w:rPr>
+                <w:noProof/>
+                <w:webHidden/>
+              </w:rPr>
+              <w:fldChar w:fldCharType="begin"/>
+            </w:r>
+            <w:r>
+              <w:rPr>
+                <w:noProof/>
+                <w:webHidden/>
+              </w:rPr>
+              <w:instrText xml:space="preserve"> PAGEREF _Toc37228069 \h </w:instrText>
+            </w:r>
+            <w:r>
+              <w:rPr>
+                <w:noProof/>
+                <w:webHidden/>
+              </w:rPr>
+            </w:r>
+            <w:r>
+              <w:rPr>
+                <w:noProof/>
+                <w:webHidden/>
+              </w:rPr>
+              <w:fldChar w:fldCharType="separate"/>
+            </w:r>
+            <w:r>
+              <w:rPr>
+                <w:noProof/>
+                <w:webHidden/>
+              </w:rPr>
+              <w:t>3</w:t>
+            </w:r>
+            <w:r>
+              <w:rPr>
+                <w:noProof/>
+                <w:webHidden/>
+              </w:rPr>
+              <w:fldChar w:fldCharType="end"/>
+            </w:r>
+          </w:hyperlink>
+        </w:p>
+        <w:p>
+          <w:pPr>
+            <w:pStyle w:val="TOC1"/>
+            <w:tabs>
+              <w:tab w:val="right" w:leader="dot" w:pos="9016"/>
+            </w:tabs>
+            <w:rPr>
+              <w:rFonts w:eastAsiaTheme="minorEastAsia"/>
+              <w:noProof/>
+              <w:lang w:eastAsia="en-GB"/>
+            </w:rPr>
+          </w:pPr>
+          <w:hyperlink w:anchor="_Toc37228070" w:history="1">
+            <w:r>
+              <w:rPr>
+                <w:rStyle w:val="Hyperlink"/>
+                <w:noProof/>
+              </w:rPr>
+              <w:t>References</w:t>
+            </w:r>
+            <w:r>
+              <w:rPr>
+                <w:noProof/>
+                <w:webHidden/>
+              </w:rPr>
+              <w:tab/>
+            </w:r>
+            <w:r>
+              <w:rPr>
+                <w:noProof/>
+                <w:webHidden/>
+              </w:rPr>
+              <w:fldChar w:fldCharType="begin"/>
+            </w:r>
+            <w:r>
+              <w:rPr>
+                <w:noProof/>
+                <w:webHidden/>
+              </w:rPr>
+              <w:instrText xml:space="preserve"> PAGEREF _Toc37228070 \h </w:instrText>
+            </w:r>
+            <w:r>
+              <w:rPr>
+                <w:noProof/>
+                <w:webHidden/>
+              </w:rPr>
+            </w:r>
+            <w:r>
+              <w:rPr>
+                <w:noProof/>
+                <w:webHidden/>
+              </w:rPr>
+              <w:fldChar w:fldCharType="separate"/>
+            </w:r>
+            <w:r>
+              <w:rPr>
+                <w:noProof/>
+                <w:webHidden/>
+              </w:rPr>
+              <w:t>4</w:t>
+            </w:r>
+            <w:r>
+              <w:rPr>
+                <w:noProof/>
+                <w:webHidden/>
+              </w:rPr>
+              <w:fldChar w:fldCharType="end"/>
+            </w:r>
+          </w:hyperlink>
+        </w:p>
+        <w:p>
+          <w:r>
+            <w:rPr>
+              <w:b/>
+              <w:bCs/>
+              <w:noProof/>
+            </w:rPr>
+            <w:fldChar w:fldCharType="end"/>
+          </w:r>
+        </w:p>
+      </w:sdtContent>
+    </w:sdt>
+    <w:p>
+      <w:pPr>
+        <w:pStyle w:val="Heading1"/>
+        <w:rPr>
+          <w:color w:val="auto"/>
+          <w:u w:val="single"/>
+        </w:rPr>
+      </w:pPr>
+      <w:bookmarkStart w:id="1" w:name="_Toc37228066"/>
+      <w:r>
+        <w:rPr>
+          <w:color w:val="auto"/>
+          <w:u w:val="single"/>
+        </w:rPr>
+        <w:t>Glossary</w:t>
+      </w:r>
+      <w:bookmarkEnd w:id="1"/>
     </w:p>
     <w:p/>
+    <w:p>
+      <w:pPr>
+        <w:rPr>
+          <w:sz w:val="24"/>
+          <w:szCs w:val="24"/>
+        </w:rPr>
+      </w:pPr>
+      <w:r>
+        <w:t>PLePA – Premier League predictive learning algorithm, the name of the project.</w:t>
+      </w:r>
+      <w:r>
+        <w:br/>
+      </w:r>
+      <w:r>
+        <w:t>Premier League – The highest league in English football.</w:t>
+      </w:r>
+    </w:p>
+    <w:p>
+      <w:pPr>
+        <w:pStyle w:val="Heading1"/>
+        <w:rPr>
+          <w:color w:val="auto"/>
+          <w:u w:val="single"/>
+        </w:rPr>
+      </w:pPr>
+      <w:bookmarkStart w:id="2" w:name="_Toc37228067"/>
+      <w:r>
+        <w:rPr>
+          <w:color w:val="auto"/>
+          <w:u w:val="single"/>
+        </w:rPr>
+        <w:t>Section 1 Preparation and planning</w:t>
+      </w:r>
+      <w:bookmarkEnd w:id="2"/>
+    </w:p>
     <w:p/>
+    <w:p>
+      <w:pPr>
+        <w:pStyle w:val="Heading2"/>
+        <w:rPr>
+          <w:color w:val="auto"/>
+          <w:u w:val="single"/>
+        </w:rPr>
+      </w:pPr>
+      <w:bookmarkStart w:id="3" w:name="_Toc37228068"/>
+      <w:r>
+        <w:rPr>
+          <w:color w:val="auto"/>
+          <w:u w:val="single"/>
+        </w:rPr>
+        <w:t>Project Description</w:t>
+      </w:r>
+      <w:bookmarkEnd w:id="3"/>
+    </w:p>
     <w:p/>
+    <w:p>
+      <w:r>
+        <w:t>The project is to</w:t>
+      </w:r>
+      <w:bookmarkStart w:id="4" w:name="_GoBack"/>
+      <w:bookmarkEnd w:id="4"/>
+      <w:r>
+        <w:t xml:space="preserve"> create a predictive algorithm for Premier League results. It will use historic data; it will use the last three years’ worth of data. This may be extended or reduced but that will depend on the ease of gathering and cleansing the data.</w:t>
+      </w:r>
+    </w:p>
+    <w:p>
+      <w:r>
+        <w:t xml:space="preserve">The result is aimed at Premier League fans and people interested in the prediction of football results. It’s also something I have an interest in solving, I do a bit of sports betting so this could prove </w:t>
+      </w:r>
+      <w:r>
+        <w:t>useful</w:t>
+      </w:r>
+      <w:r>
+        <w:t xml:space="preserve"> for this. </w:t>
+      </w:r>
+    </w:p>
+    <w:p>
+      <w:r>
+        <w:t xml:space="preserve">The aim is to produce four separate algorithms and determine which has the most accurate results. </w:t>
+      </w:r>
+      <w:r>
+        <w:t>The four algorithms I will use are Support Vector Machines (SVM</w:t>
+      </w:r>
+      <w:r>
+        <w:t>), Random</w:t>
+      </w:r>
+      <w:r>
+        <w:t xml:space="preserve"> Forest, </w:t>
+      </w:r>
+      <w:r>
+        <w:t>Naïve Bayes</w:t>
+      </w:r>
+      <w:r>
+        <w:t xml:space="preserve"> and KNN. </w:t>
+      </w:r>
+      <w:r>
+        <w:t xml:space="preserve">The goal is to have around a 75-80% pass rate, this will be a benefit to all football fans, fans who place bets and even possibly teams, that may be a bit far though. </w:t>
+      </w:r>
+    </w:p>
+    <w:p>
+      <w:r>
+        <w:t>If the project is unable to give good results after many iterations for each algorithm and tweaking the numbers, then it will serve as research for people who take on a similar project. There is no real issue if it not developed because it is more of a personal project and I am the only stakeholder.</w:t>
+      </w:r>
+    </w:p>
+    <w:p>
+      <w:r>
+        <w:t xml:space="preserve">There are different ways to achieve the results, the aim is to develop four separate predictive algorithms, this will give the opportunity to move on if one is not going well. </w:t>
+      </w:r>
+    </w:p>
+    <w:p>
+      <w:r>
+        <w:t>The stats data will be stored in a MySQL database and all the algorithm code will be written in Python. All code and documents will be stored in a GIT repository. A stretch goal would be to have an interface for user interaction or to pull the latest set of fixtures from a football website.</w:t>
+      </w:r>
+    </w:p>
     <w:p/>
     <w:p/>
     <w:p/>
@@ -63,26 +671,22 @@
     </w:p>
     <w:p>
       <w:pPr>
-        <w:rPr>
-          <w:b/>
-          <w:bCs/>
+        <w:pStyle w:val="Heading2"/>
+        <w:rPr>
+          <w:color w:val="auto"/>
+          <w:u w:val="single"/>
         </w:rPr>
       </w:pPr>
-      <w:r>
-        <w:rPr>
-          <w:b/>
-          <w:bCs/>
+      <w:bookmarkStart w:id="5" w:name="_Toc37228069"/>
+      <w:r>
+        <w:rPr>
+          <w:color w:val="auto"/>
+          <w:u w:val="single"/>
         </w:rPr>
         <w:lastRenderedPageBreak/>
-        <w:t>LEPSI</w:t>
-      </w:r>
-      <w:r>
-        <w:rPr>
-          <w:b/>
-          <w:bCs/>
-        </w:rPr>
-        <w:t xml:space="preserve"> review</w:t>
-      </w:r>
+        <w:t>LEPSI review</w:t>
+      </w:r>
+      <w:bookmarkEnd w:id="5"/>
     </w:p>
     <w:tbl>
       <w:tblPr>
@@ -945,15 +1549,13 @@
               </w:rPr>
               <w:t xml:space="preserve">I must ensure that borrowed code is </w:t>
             </w:r>
-            <w:proofErr w:type="gramStart"/>
-            <w:r>
-              <w:rPr>
-                <w:sz w:val="20"/>
-                <w:szCs w:val="20"/>
-              </w:rPr>
-              <w:t>acknowledged</w:t>
-            </w:r>
-            <w:proofErr w:type="gramEnd"/>
+            <w:r>
+              <w:rPr>
+                <w:sz w:val="20"/>
+                <w:szCs w:val="20"/>
+              </w:rPr>
+              <w:t>acknowledged,</w:t>
+            </w:r>
             <w:r>
               <w:rPr>
                 <w:sz w:val="20"/>
@@ -976,10 +1578,23 @@
       </w:pPr>
     </w:p>
     <w:p>
-      <w:r>
+      <w:pPr>
+        <w:pStyle w:val="Heading1"/>
+        <w:rPr>
+          <w:color w:val="auto"/>
+          <w:u w:val="single"/>
+        </w:rPr>
+      </w:pPr>
+      <w:bookmarkStart w:id="6" w:name="_Toc37228070"/>
+      <w:r>
+        <w:rPr>
+          <w:color w:val="auto"/>
+          <w:u w:val="single"/>
+        </w:rPr>
         <w:lastRenderedPageBreak/>
         <w:t>References</w:t>
       </w:r>
+      <w:bookmarkEnd w:id="6"/>
     </w:p>
     <w:p>
       <w:pPr>
@@ -1420,8 +2035,6 @@
         </w:rPr>
         <w:t>Accessed 1st April)</w:t>
       </w:r>
-      <w:bookmarkStart w:id="0" w:name="_GoBack"/>
-      <w:bookmarkEnd w:id="0"/>
     </w:p>
     <w:sectPr>
       <w:pgSz w:w="11906" w:h="16838"/>
@@ -2028,6 +2641,49 @@
     <w:name w:val="Normal"/>
     <w:qFormat/>
   </w:style>
+  <w:style w:type="paragraph" w:styleId="Heading1">
+    <w:name w:val="heading 1"/>
+    <w:basedOn w:val="Normal"/>
+    <w:next w:val="Normal"/>
+    <w:link w:val="Heading1Char"/>
+    <w:uiPriority w:val="9"/>
+    <w:qFormat/>
+    <w:rsid w:val="00A942EC"/>
+    <w:pPr>
+      <w:keepNext/>
+      <w:keepLines/>
+      <w:spacing w:before="240" w:after="0"/>
+      <w:outlineLvl w:val="0"/>
+    </w:pPr>
+    <w:rPr>
+      <w:rFonts w:asciiTheme="majorHAnsi" w:eastAsiaTheme="majorEastAsia" w:hAnsiTheme="majorHAnsi" w:cstheme="majorBidi"/>
+      <w:color w:val="2F5496" w:themeColor="accent1" w:themeShade="BF"/>
+      <w:sz w:val="32"/>
+      <w:szCs w:val="32"/>
+    </w:rPr>
+  </w:style>
+  <w:style w:type="paragraph" w:styleId="Heading2">
+    <w:name w:val="heading 2"/>
+    <w:basedOn w:val="Normal"/>
+    <w:next w:val="Normal"/>
+    <w:link w:val="Heading2Char"/>
+    <w:uiPriority w:val="9"/>
+    <w:unhideWhenUsed/>
+    <w:qFormat/>
+    <w:rsid w:val="008E0971"/>
+    <w:pPr>
+      <w:keepNext/>
+      <w:keepLines/>
+      <w:spacing w:before="40" w:after="0"/>
+      <w:outlineLvl w:val="1"/>
+    </w:pPr>
+    <w:rPr>
+      <w:rFonts w:asciiTheme="majorHAnsi" w:eastAsiaTheme="majorEastAsia" w:hAnsiTheme="majorHAnsi" w:cstheme="majorBidi"/>
+      <w:color w:val="2F5496" w:themeColor="accent1" w:themeShade="BF"/>
+      <w:sz w:val="26"/>
+      <w:szCs w:val="26"/>
+    </w:rPr>
+  </w:style>
   <w:style w:type="character" w:default="1" w:styleId="DefaultParagraphFont">
     <w:name w:val="Default Paragraph Font"/>
     <w:uiPriority w:val="1"/>
@@ -2196,6 +2852,72 @@
         <w:bCs/>
       </w:rPr>
     </w:tblStylePr>
+  </w:style>
+  <w:style w:type="character" w:customStyle="1" w:styleId="Heading1Char">
+    <w:name w:val="Heading 1 Char"/>
+    <w:basedOn w:val="DefaultParagraphFont"/>
+    <w:link w:val="Heading1"/>
+    <w:uiPriority w:val="9"/>
+    <w:rsid w:val="00A942EC"/>
+    <w:rPr>
+      <w:rFonts w:asciiTheme="majorHAnsi" w:eastAsiaTheme="majorEastAsia" w:hAnsiTheme="majorHAnsi" w:cstheme="majorBidi"/>
+      <w:color w:val="2F5496" w:themeColor="accent1" w:themeShade="BF"/>
+      <w:sz w:val="32"/>
+      <w:szCs w:val="32"/>
+    </w:rPr>
+  </w:style>
+  <w:style w:type="paragraph" w:styleId="TOCHeading">
+    <w:name w:val="TOC Heading"/>
+    <w:basedOn w:val="Heading1"/>
+    <w:next w:val="Normal"/>
+    <w:uiPriority w:val="39"/>
+    <w:unhideWhenUsed/>
+    <w:qFormat/>
+    <w:rsid w:val="00A942EC"/>
+    <w:pPr>
+      <w:outlineLvl w:val="9"/>
+    </w:pPr>
+    <w:rPr>
+      <w:lang w:val="en-US"/>
+    </w:rPr>
+  </w:style>
+  <w:style w:type="paragraph" w:styleId="TOC1">
+    <w:name w:val="toc 1"/>
+    <w:basedOn w:val="Normal"/>
+    <w:next w:val="Normal"/>
+    <w:autoRedefine/>
+    <w:uiPriority w:val="39"/>
+    <w:unhideWhenUsed/>
+    <w:rsid w:val="004639AE"/>
+    <w:pPr>
+      <w:spacing w:after="100"/>
+    </w:pPr>
+  </w:style>
+  <w:style w:type="character" w:customStyle="1" w:styleId="Heading2Char">
+    <w:name w:val="Heading 2 Char"/>
+    <w:basedOn w:val="DefaultParagraphFont"/>
+    <w:link w:val="Heading2"/>
+    <w:uiPriority w:val="9"/>
+    <w:rsid w:val="008E0971"/>
+    <w:rPr>
+      <w:rFonts w:asciiTheme="majorHAnsi" w:eastAsiaTheme="majorEastAsia" w:hAnsiTheme="majorHAnsi" w:cstheme="majorBidi"/>
+      <w:color w:val="2F5496" w:themeColor="accent1" w:themeShade="BF"/>
+      <w:sz w:val="26"/>
+      <w:szCs w:val="26"/>
+    </w:rPr>
+  </w:style>
+  <w:style w:type="paragraph" w:styleId="TOC2">
+    <w:name w:val="toc 2"/>
+    <w:basedOn w:val="Normal"/>
+    <w:next w:val="Normal"/>
+    <w:autoRedefine/>
+    <w:uiPriority w:val="39"/>
+    <w:unhideWhenUsed/>
+    <w:rsid w:val="008E0971"/>
+    <w:pPr>
+      <w:spacing w:after="100"/>
+      <w:ind w:left="220"/>
+    </w:pPr>
   </w:style>
 </w:styles>
 </file>
@@ -2500,7 +3222,7 @@
 </file>
 
 <file path=customXml/itemProps1.xml><?xml version="1.0" encoding="utf-8"?>
-<ds:datastoreItem xmlns:ds="http://schemas.openxmlformats.org/officeDocument/2006/customXml" ds:itemID="{4698DF9E-AB89-454C-82A6-FAA055F79EF2}">
+<ds:datastoreItem xmlns:ds="http://schemas.openxmlformats.org/officeDocument/2006/customXml" ds:itemID="{990094A3-31AE-4FF4-AFB6-A4C268FE8648}">
   <ds:schemaRefs>
     <ds:schemaRef ds:uri="http://schemas.openxmlformats.org/officeDocument/2006/bibliography"/>
   </ds:schemaRefs>

</xml_diff>